<commit_message>
codigos PSC RA2 prontos
</commit_message>
<xml_diff>
--- a/3Periodo/PerformanceSC/Trabalho RA2/docs/Trabalho RA2.docx
+++ b/3Periodo/PerformanceSC/Trabalho RA2/docs/Trabalho RA2.docx
@@ -4119,7 +4119,7 @@
           <w:bCs/>
           <w:color w:val="0070C0"/>
         </w:rPr>
-        <w:t>Não necessariamente</w:t>
+        <w:t>Não</w:t>
       </w:r>
       <w:r>
         <w:rPr>
@@ -4284,7 +4284,7 @@
           <w:bCs/>
           <w:color w:val="0070C0"/>
         </w:rPr>
-        <w:t>:</w:t>
+        <w:t xml:space="preserve"> -&gt;</w:t>
       </w:r>
       <w:r>
         <w:rPr>
@@ -4495,7 +4495,472 @@
         <w:spacing w:before="120" w:after="120"/>
         <w:ind w:left="1440"/>
         <w:contextualSpacing w:val="0"/>
-      </w:pPr>
+        <w:rPr>
+          <w:b/>
+          <w:bCs/>
+          <w:color w:val="0070C0"/>
+        </w:rPr>
+      </w:pPr>
+      <w:r>
+        <w:rPr>
+          <w:b/>
+          <w:bCs/>
+          <w:color w:val="0070C0"/>
+        </w:rPr>
+        <w:t>R:</w:t>
+      </w:r>
+      <w:r>
+        <w:rPr>
+          <w:b/>
+          <w:bCs/>
+          <w:color w:val="0070C0"/>
+        </w:rPr>
+        <w:t xml:space="preserve"> </w:t>
+      </w:r>
+      <w:r>
+        <w:rPr>
+          <w:b/>
+          <w:bCs/>
+          <w:color w:val="0070C0"/>
+        </w:rPr>
+        <w:t>4 Blocos</w:t>
+      </w:r>
+    </w:p>
+    <w:p>
+      <w:pPr>
+        <w:pStyle w:val="ListParagraph"/>
+        <w:spacing w:before="120" w:after="120"/>
+        <w:ind w:left="1440"/>
+        <w:contextualSpacing w:val="0"/>
+      </w:pPr>
+      <w:r>
+        <w:rPr>
+          <w:noProof/>
+        </w:rPr>
+        <w:drawing>
+          <wp:anchor distT="0" distB="0" distL="114300" distR="114300" simplePos="0" relativeHeight="251664384" behindDoc="0" locked="0" layoutInCell="1" allowOverlap="1" wp14:anchorId="387D052B" wp14:editId="488FC800">
+            <wp:simplePos x="0" y="0"/>
+            <wp:positionH relativeFrom="column">
+              <wp:posOffset>929640</wp:posOffset>
+            </wp:positionH>
+            <wp:positionV relativeFrom="paragraph">
+              <wp:posOffset>11430</wp:posOffset>
+            </wp:positionV>
+            <wp:extent cx="2258060" cy="533400"/>
+            <wp:effectExtent l="0" t="0" r="8890" b="0"/>
+            <wp:wrapSquare wrapText="bothSides"/>
+            <wp:docPr id="230718024" name="Picture 1" descr="A number and equation on a black background&#10;&#10;Description automatically generated"/>
+            <wp:cNvGraphicFramePr>
+              <a:graphicFrameLocks xmlns:a="http://schemas.openxmlformats.org/drawingml/2006/main" noChangeAspect="1"/>
+            </wp:cNvGraphicFramePr>
+            <a:graphic xmlns:a="http://schemas.openxmlformats.org/drawingml/2006/main">
+              <a:graphicData uri="http://schemas.openxmlformats.org/drawingml/2006/picture">
+                <pic:pic xmlns:pic="http://schemas.openxmlformats.org/drawingml/2006/picture">
+                  <pic:nvPicPr>
+                    <pic:cNvPr id="230718024" name="Picture 1" descr="A number and equation on a black background&#10;&#10;Description automatically generated"/>
+                    <pic:cNvPicPr/>
+                  </pic:nvPicPr>
+                  <pic:blipFill>
+                    <a:blip r:embed="rId15">
+                      <a:extLst>
+                        <a:ext uri="{28A0092B-C50C-407E-A947-70E740481C1C}">
+                          <a14:useLocalDpi xmlns:a14="http://schemas.microsoft.com/office/drawing/2010/main" val="0"/>
+                        </a:ext>
+                      </a:extLst>
+                    </a:blip>
+                    <a:stretch>
+                      <a:fillRect/>
+                    </a:stretch>
+                  </pic:blipFill>
+                  <pic:spPr>
+                    <a:xfrm>
+                      <a:off x="0" y="0"/>
+                      <a:ext cx="2258060" cy="533400"/>
+                    </a:xfrm>
+                    <a:prstGeom prst="rect">
+                      <a:avLst/>
+                    </a:prstGeom>
+                  </pic:spPr>
+                </pic:pic>
+              </a:graphicData>
+            </a:graphic>
+            <wp14:sizeRelH relativeFrom="page">
+              <wp14:pctWidth>0</wp14:pctWidth>
+            </wp14:sizeRelH>
+            <wp14:sizeRelV relativeFrom="page">
+              <wp14:pctHeight>0</wp14:pctHeight>
+            </wp14:sizeRelV>
+          </wp:anchor>
+        </w:drawing>
+      </w:r>
+    </w:p>
+    <w:p>
+      <w:pPr>
+        <w:pStyle w:val="ListParagraph"/>
+        <w:spacing w:before="120" w:after="120"/>
+        <w:ind w:left="1440"/>
+        <w:contextualSpacing w:val="0"/>
+      </w:pPr>
+    </w:p>
+    <w:p>
+      <w:pPr>
+        <w:pStyle w:val="ListParagraph"/>
+        <w:spacing w:before="120" w:after="120"/>
+        <w:ind w:left="1440"/>
+        <w:contextualSpacing w:val="0"/>
+      </w:pPr>
+      <w:r>
+        <w:rPr>
+          <w:noProof/>
+        </w:rPr>
+        <w:drawing>
+          <wp:anchor distT="0" distB="0" distL="114300" distR="114300" simplePos="0" relativeHeight="251665408" behindDoc="0" locked="0" layoutInCell="1" allowOverlap="1" wp14:anchorId="64F5FC27" wp14:editId="22D1EDAE">
+            <wp:simplePos x="0" y="0"/>
+            <wp:positionH relativeFrom="column">
+              <wp:posOffset>920115</wp:posOffset>
+            </wp:positionH>
+            <wp:positionV relativeFrom="paragraph">
+              <wp:posOffset>72390</wp:posOffset>
+            </wp:positionV>
+            <wp:extent cx="3295650" cy="1247775"/>
+            <wp:effectExtent l="0" t="0" r="0" b="9525"/>
+            <wp:wrapSquare wrapText="bothSides"/>
+            <wp:docPr id="880466718" name="Picture 1" descr="A screen shot of a computer&#10;&#10;Description automatically generated"/>
+            <wp:cNvGraphicFramePr>
+              <a:graphicFrameLocks xmlns:a="http://schemas.openxmlformats.org/drawingml/2006/main" noChangeAspect="1"/>
+            </wp:cNvGraphicFramePr>
+            <a:graphic xmlns:a="http://schemas.openxmlformats.org/drawingml/2006/main">
+              <a:graphicData uri="http://schemas.openxmlformats.org/drawingml/2006/picture">
+                <pic:pic xmlns:pic="http://schemas.openxmlformats.org/drawingml/2006/picture">
+                  <pic:nvPicPr>
+                    <pic:cNvPr id="880466718" name="Picture 1" descr="A screen shot of a computer&#10;&#10;Description automatically generated"/>
+                    <pic:cNvPicPr/>
+                  </pic:nvPicPr>
+                  <pic:blipFill>
+                    <a:blip r:embed="rId16">
+                      <a:extLst>
+                        <a:ext uri="{28A0092B-C50C-407E-A947-70E740481C1C}">
+                          <a14:useLocalDpi xmlns:a14="http://schemas.microsoft.com/office/drawing/2010/main" val="0"/>
+                        </a:ext>
+                      </a:extLst>
+                    </a:blip>
+                    <a:stretch>
+                      <a:fillRect/>
+                    </a:stretch>
+                  </pic:blipFill>
+                  <pic:spPr>
+                    <a:xfrm>
+                      <a:off x="0" y="0"/>
+                      <a:ext cx="3295650" cy="1247775"/>
+                    </a:xfrm>
+                    <a:prstGeom prst="rect">
+                      <a:avLst/>
+                    </a:prstGeom>
+                  </pic:spPr>
+                </pic:pic>
+              </a:graphicData>
+            </a:graphic>
+            <wp14:sizeRelH relativeFrom="page">
+              <wp14:pctWidth>0</wp14:pctWidth>
+            </wp14:sizeRelH>
+            <wp14:sizeRelV relativeFrom="page">
+              <wp14:pctHeight>0</wp14:pctHeight>
+            </wp14:sizeRelV>
+          </wp:anchor>
+        </w:drawing>
+      </w:r>
+    </w:p>
+    <w:p>
+      <w:pPr>
+        <w:pStyle w:val="ListParagraph"/>
+        <w:spacing w:before="120" w:after="120"/>
+        <w:ind w:left="1440"/>
+        <w:contextualSpacing w:val="0"/>
+      </w:pPr>
+    </w:p>
+    <w:p>
+      <w:pPr>
+        <w:pStyle w:val="ListParagraph"/>
+        <w:spacing w:before="120" w:after="120"/>
+        <w:ind w:left="1440"/>
+        <w:contextualSpacing w:val="0"/>
+      </w:pPr>
+    </w:p>
+    <w:p>
+      <w:pPr>
+        <w:pStyle w:val="ListParagraph"/>
+        <w:spacing w:before="120" w:after="120"/>
+        <w:ind w:left="1440"/>
+        <w:contextualSpacing w:val="0"/>
+      </w:pPr>
+    </w:p>
+    <w:p>
+      <w:pPr>
+        <w:pStyle w:val="ListParagraph"/>
+        <w:spacing w:before="120" w:after="120"/>
+        <w:ind w:left="1440"/>
+        <w:contextualSpacing w:val="0"/>
+      </w:pPr>
+    </w:p>
+    <w:p>
+      <w:pPr>
+        <w:spacing w:before="120" w:after="120"/>
+      </w:pPr>
+    </w:p>
+    <w:p>
+      <w:pPr>
+        <w:pStyle w:val="ListParagraph"/>
+        <w:spacing w:before="120" w:after="120"/>
+        <w:ind w:left="1440"/>
+        <w:contextualSpacing w:val="0"/>
+        <w:rPr>
+          <w:b/>
+          <w:bCs/>
+          <w:color w:val="0070C0"/>
+        </w:rPr>
+      </w:pPr>
+      <w:r>
+        <w:rPr>
+          <w:b/>
+          <w:bCs/>
+          <w:color w:val="0070C0"/>
+        </w:rPr>
+        <w:t>R: 8 Blocos</w:t>
+      </w:r>
+    </w:p>
+    <w:p>
+      <w:pPr>
+        <w:pStyle w:val="ListParagraph"/>
+        <w:spacing w:before="120" w:after="120"/>
+        <w:ind w:left="1440"/>
+        <w:contextualSpacing w:val="0"/>
+        <w:rPr>
+          <w:b/>
+          <w:bCs/>
+          <w:color w:val="0070C0"/>
+        </w:rPr>
+      </w:pPr>
+      <w:r>
+        <w:rPr>
+          <w:noProof/>
+        </w:rPr>
+        <w:drawing>
+          <wp:inline distT="0" distB="0" distL="0" distR="0" wp14:anchorId="543BDC24" wp14:editId="4D6714B6">
+            <wp:extent cx="2838450" cy="609600"/>
+            <wp:effectExtent l="0" t="0" r="0" b="0"/>
+            <wp:docPr id="1394262869" name="Picture 1" descr="A computer screen with numbers and letters&#10;&#10;Description automatically generated"/>
+            <wp:cNvGraphicFramePr>
+              <a:graphicFrameLocks xmlns:a="http://schemas.openxmlformats.org/drawingml/2006/main" noChangeAspect="1"/>
+            </wp:cNvGraphicFramePr>
+            <a:graphic xmlns:a="http://schemas.openxmlformats.org/drawingml/2006/main">
+              <a:graphicData uri="http://schemas.openxmlformats.org/drawingml/2006/picture">
+                <pic:pic xmlns:pic="http://schemas.openxmlformats.org/drawingml/2006/picture">
+                  <pic:nvPicPr>
+                    <pic:cNvPr id="1394262869" name="Picture 1" descr="A computer screen with numbers and letters&#10;&#10;Description automatically generated"/>
+                    <pic:cNvPicPr/>
+                  </pic:nvPicPr>
+                  <pic:blipFill>
+                    <a:blip r:embed="rId17"/>
+                    <a:stretch>
+                      <a:fillRect/>
+                    </a:stretch>
+                  </pic:blipFill>
+                  <pic:spPr>
+                    <a:xfrm>
+                      <a:off x="0" y="0"/>
+                      <a:ext cx="2838450" cy="609600"/>
+                    </a:xfrm>
+                    <a:prstGeom prst="rect">
+                      <a:avLst/>
+                    </a:prstGeom>
+                  </pic:spPr>
+                </pic:pic>
+              </a:graphicData>
+            </a:graphic>
+          </wp:inline>
+        </w:drawing>
+      </w:r>
+    </w:p>
+    <w:p>
+      <w:pPr>
+        <w:pStyle w:val="ListParagraph"/>
+        <w:spacing w:before="120" w:after="120"/>
+        <w:ind w:left="1440"/>
+        <w:contextualSpacing w:val="0"/>
+      </w:pPr>
+      <w:r>
+        <w:rPr>
+          <w:noProof/>
+        </w:rPr>
+        <w:drawing>
+          <wp:inline distT="0" distB="0" distL="0" distR="0" wp14:anchorId="13365E41" wp14:editId="32B5EFFF">
+            <wp:extent cx="3276600" cy="1266825"/>
+            <wp:effectExtent l="0" t="0" r="0" b="9525"/>
+            <wp:docPr id="758198279" name="Picture 1" descr="A screen shot of a computer&#10;&#10;Description automatically generated"/>
+            <wp:cNvGraphicFramePr>
+              <a:graphicFrameLocks xmlns:a="http://schemas.openxmlformats.org/drawingml/2006/main" noChangeAspect="1"/>
+            </wp:cNvGraphicFramePr>
+            <a:graphic xmlns:a="http://schemas.openxmlformats.org/drawingml/2006/main">
+              <a:graphicData uri="http://schemas.openxmlformats.org/drawingml/2006/picture">
+                <pic:pic xmlns:pic="http://schemas.openxmlformats.org/drawingml/2006/picture">
+                  <pic:nvPicPr>
+                    <pic:cNvPr id="758198279" name="Picture 1" descr="A screen shot of a computer&#10;&#10;Description automatically generated"/>
+                    <pic:cNvPicPr/>
+                  </pic:nvPicPr>
+                  <pic:blipFill>
+                    <a:blip r:embed="rId18"/>
+                    <a:stretch>
+                      <a:fillRect/>
+                    </a:stretch>
+                  </pic:blipFill>
+                  <pic:spPr>
+                    <a:xfrm>
+                      <a:off x="0" y="0"/>
+                      <a:ext cx="3276600" cy="1266825"/>
+                    </a:xfrm>
+                    <a:prstGeom prst="rect">
+                      <a:avLst/>
+                    </a:prstGeom>
+                  </pic:spPr>
+                </pic:pic>
+              </a:graphicData>
+            </a:graphic>
+          </wp:inline>
+        </w:drawing>
+      </w:r>
+    </w:p>
+    <w:p>
+      <w:pPr>
+        <w:pStyle w:val="ListParagraph"/>
+        <w:spacing w:before="120" w:after="120"/>
+        <w:ind w:left="1440"/>
+        <w:contextualSpacing w:val="0"/>
+      </w:pPr>
+    </w:p>
+    <w:p>
+      <w:pPr>
+        <w:pStyle w:val="ListParagraph"/>
+        <w:spacing w:before="120" w:after="120"/>
+        <w:ind w:left="1440"/>
+        <w:contextualSpacing w:val="0"/>
+        <w:rPr>
+          <w:b/>
+          <w:bCs/>
+          <w:color w:val="0070C0"/>
+        </w:rPr>
+      </w:pPr>
+      <w:r>
+        <w:rPr>
+          <w:b/>
+          <w:bCs/>
+          <w:color w:val="0070C0"/>
+        </w:rPr>
+        <w:t xml:space="preserve">R: </w:t>
+      </w:r>
+      <w:r>
+        <w:rPr>
+          <w:b/>
+          <w:bCs/>
+          <w:color w:val="0070C0"/>
+        </w:rPr>
+        <w:t>2</w:t>
+      </w:r>
+      <w:r>
+        <w:rPr>
+          <w:b/>
+          <w:bCs/>
+          <w:color w:val="0070C0"/>
+        </w:rPr>
+        <w:t xml:space="preserve"> Blocos</w:t>
+      </w:r>
+    </w:p>
+    <w:p>
+      <w:pPr>
+        <w:pStyle w:val="ListParagraph"/>
+        <w:spacing w:before="120" w:after="120"/>
+        <w:ind w:left="1440"/>
+        <w:contextualSpacing w:val="0"/>
+      </w:pPr>
+      <w:r>
+        <w:rPr>
+          <w:noProof/>
+        </w:rPr>
+        <w:drawing>
+          <wp:inline distT="0" distB="0" distL="0" distR="0" wp14:anchorId="18ED55C2" wp14:editId="04278CEB">
+            <wp:extent cx="3057525" cy="542925"/>
+            <wp:effectExtent l="0" t="0" r="9525" b="9525"/>
+            <wp:docPr id="785304373" name="Picture 1" descr="A number on a black background&#10;&#10;Description automatically generated"/>
+            <wp:cNvGraphicFramePr>
+              <a:graphicFrameLocks xmlns:a="http://schemas.openxmlformats.org/drawingml/2006/main" noChangeAspect="1"/>
+            </wp:cNvGraphicFramePr>
+            <a:graphic xmlns:a="http://schemas.openxmlformats.org/drawingml/2006/main">
+              <a:graphicData uri="http://schemas.openxmlformats.org/drawingml/2006/picture">
+                <pic:pic xmlns:pic="http://schemas.openxmlformats.org/drawingml/2006/picture">
+                  <pic:nvPicPr>
+                    <pic:cNvPr id="785304373" name="Picture 1" descr="A number on a black background&#10;&#10;Description automatically generated"/>
+                    <pic:cNvPicPr/>
+                  </pic:nvPicPr>
+                  <pic:blipFill>
+                    <a:blip r:embed="rId19"/>
+                    <a:stretch>
+                      <a:fillRect/>
+                    </a:stretch>
+                  </pic:blipFill>
+                  <pic:spPr>
+                    <a:xfrm>
+                      <a:off x="0" y="0"/>
+                      <a:ext cx="3057525" cy="542925"/>
+                    </a:xfrm>
+                    <a:prstGeom prst="rect">
+                      <a:avLst/>
+                    </a:prstGeom>
+                  </pic:spPr>
+                </pic:pic>
+              </a:graphicData>
+            </a:graphic>
+          </wp:inline>
+        </w:drawing>
+      </w:r>
+      <w:r>
+        <w:rPr>
+          <w:noProof/>
+        </w:rPr>
+        <w:drawing>
+          <wp:inline distT="0" distB="0" distL="0" distR="0" wp14:anchorId="41CA56F3" wp14:editId="43CAC3E4">
+            <wp:extent cx="3286125" cy="1228725"/>
+            <wp:effectExtent l="0" t="0" r="9525" b="9525"/>
+            <wp:docPr id="1884676268" name="Picture 1" descr="A screen shot of a computer&#10;&#10;Description automatically generated"/>
+            <wp:cNvGraphicFramePr>
+              <a:graphicFrameLocks xmlns:a="http://schemas.openxmlformats.org/drawingml/2006/main" noChangeAspect="1"/>
+            </wp:cNvGraphicFramePr>
+            <a:graphic xmlns:a="http://schemas.openxmlformats.org/drawingml/2006/main">
+              <a:graphicData uri="http://schemas.openxmlformats.org/drawingml/2006/picture">
+                <pic:pic xmlns:pic="http://schemas.openxmlformats.org/drawingml/2006/picture">
+                  <pic:nvPicPr>
+                    <pic:cNvPr id="1884676268" name="Picture 1" descr="A screen shot of a computer&#10;&#10;Description automatically generated"/>
+                    <pic:cNvPicPr/>
+                  </pic:nvPicPr>
+                  <pic:blipFill>
+                    <a:blip r:embed="rId20"/>
+                    <a:stretch>
+                      <a:fillRect/>
+                    </a:stretch>
+                  </pic:blipFill>
+                  <pic:spPr>
+                    <a:xfrm>
+                      <a:off x="0" y="0"/>
+                      <a:ext cx="3286125" cy="1228725"/>
+                    </a:xfrm>
+                    <a:prstGeom prst="rect">
+                      <a:avLst/>
+                    </a:prstGeom>
+                  </pic:spPr>
+                </pic:pic>
+              </a:graphicData>
+            </a:graphic>
+          </wp:inline>
+        </w:drawing>
+      </w:r>
     </w:p>
     <w:p>
       <w:pPr>
@@ -4508,6 +4973,7 @@
         <w:contextualSpacing w:val="0"/>
       </w:pPr>
       <w:r>
+        <w:lastRenderedPageBreak/>
         <w:t>Crie exemplos para mostrar a diferença entre mapeamento direto e mapeamento associativo por conjunto.</w:t>
       </w:r>
     </w:p>
@@ -4517,7 +4983,577 @@
         <w:spacing w:before="120" w:after="120"/>
         <w:ind w:left="1440"/>
         <w:contextualSpacing w:val="0"/>
-      </w:pPr>
+        <w:rPr>
+          <w:b/>
+          <w:bCs/>
+          <w:color w:val="0070C0"/>
+        </w:rPr>
+      </w:pPr>
+      <w:r>
+        <w:rPr>
+          <w:b/>
+          <w:bCs/>
+          <w:color w:val="0070C0"/>
+        </w:rPr>
+        <w:t xml:space="preserve">Enquanto no mapeamento direto as posições brigam pela mesma </w:t>
+      </w:r>
+      <w:r>
+        <w:rPr>
+          <w:b/>
+          <w:bCs/>
+          <w:color w:val="0070C0"/>
+        </w:rPr>
+        <w:t>linha</w:t>
+      </w:r>
+      <w:r>
+        <w:rPr>
+          <w:b/>
+          <w:bCs/>
+          <w:color w:val="0070C0"/>
+        </w:rPr>
+        <w:t xml:space="preserve"> na cache</w:t>
+      </w:r>
+      <w:r>
+        <w:rPr>
+          <w:b/>
+          <w:bCs/>
+          <w:color w:val="0070C0"/>
+        </w:rPr>
+        <w:t xml:space="preserve">, causando mais misses, no associativo por conjunto </w:t>
+      </w:r>
+      <w:r>
+        <w:rPr>
+          <w:b/>
+          <w:bCs/>
+          <w:color w:val="0070C0"/>
+        </w:rPr>
+        <w:t xml:space="preserve">elas sao armazenadas em </w:t>
+      </w:r>
+      <w:r>
+        <w:rPr>
+          <w:b/>
+          <w:bCs/>
+          <w:color w:val="0070C0"/>
+        </w:rPr>
+        <w:t>l</w:t>
+      </w:r>
+      <w:r>
+        <w:rPr>
+          <w:b/>
+          <w:bCs/>
+          <w:color w:val="0070C0"/>
+        </w:rPr>
+        <w:t>inhas diferentes, resultando em hits ao reacessar</w:t>
+      </w:r>
+      <w:r>
+        <w:rPr>
+          <w:b/>
+          <w:bCs/>
+          <w:color w:val="0070C0"/>
+        </w:rPr>
+        <w:t xml:space="preserve"> </w:t>
+      </w:r>
+      <w:r>
+        <w:rPr>
+          <w:b/>
+          <w:bCs/>
+          <w:color w:val="0070C0"/>
+        </w:rPr>
+        <w:t>alguma posição</w:t>
+      </w:r>
+      <w:r>
+        <w:rPr>
+          <w:b/>
+          <w:bCs/>
+          <w:color w:val="0070C0"/>
+        </w:rPr>
+        <w:t xml:space="preserve"> (como acontece no exemplo abaixo)</w:t>
+      </w:r>
+      <w:r>
+        <w:rPr>
+          <w:b/>
+          <w:bCs/>
+          <w:color w:val="0070C0"/>
+        </w:rPr>
+        <w:t>.</w:t>
+      </w:r>
+    </w:p>
+    <w:p>
+      <w:pPr>
+        <w:spacing w:before="120" w:after="120"/>
+        <w:jc w:val="both"/>
+        <w:rPr>
+          <w:b/>
+          <w:bCs/>
+          <w:color w:val="0070C0"/>
+        </w:rPr>
+      </w:pPr>
+    </w:p>
+    <w:p>
+      <w:pPr>
+        <w:spacing w:before="120" w:after="120"/>
+        <w:ind w:firstLine="708"/>
+        <w:jc w:val="both"/>
+        <w:rPr>
+          <w:b/>
+          <w:bCs/>
+          <w:color w:val="0070C0"/>
+        </w:rPr>
+      </w:pPr>
+      <w:r>
+        <w:rPr>
+          <w:noProof/>
+        </w:rPr>
+        <mc:AlternateContent>
+          <mc:Choice Requires="wps">
+            <w:drawing>
+              <wp:anchor distT="0" distB="0" distL="114300" distR="114300" simplePos="0" relativeHeight="251696128" behindDoc="0" locked="0" layoutInCell="1" allowOverlap="1" wp14:anchorId="45BF527B" wp14:editId="62AB7977">
+                <wp:simplePos x="0" y="0"/>
+                <wp:positionH relativeFrom="column">
+                  <wp:posOffset>3682365</wp:posOffset>
+                </wp:positionH>
+                <wp:positionV relativeFrom="paragraph">
+                  <wp:posOffset>608965</wp:posOffset>
+                </wp:positionV>
+                <wp:extent cx="482600" cy="144145"/>
+                <wp:effectExtent l="19050" t="19050" r="12700" b="27305"/>
+                <wp:wrapNone/>
+                <wp:docPr id="1138182302" name="Rectangle 3"/>
+                <wp:cNvGraphicFramePr/>
+                <a:graphic xmlns:a="http://schemas.openxmlformats.org/drawingml/2006/main">
+                  <a:graphicData uri="http://schemas.microsoft.com/office/word/2010/wordprocessingShape">
+                    <wps:wsp>
+                      <wps:cNvSpPr/>
+                      <wps:spPr>
+                        <a:xfrm>
+                          <a:off x="0" y="0"/>
+                          <a:ext cx="482600" cy="144145"/>
+                        </a:xfrm>
+                        <a:prstGeom prst="rect">
+                          <a:avLst/>
+                        </a:prstGeom>
+                        <a:noFill/>
+                        <a:ln w="28575">
+                          <a:solidFill>
+                            <a:srgbClr val="FF0000"/>
+                          </a:solidFill>
+                        </a:ln>
+                      </wps:spPr>
+                      <wps:style>
+                        <a:lnRef idx="2">
+                          <a:schemeClr val="accent1">
+                            <a:shade val="15000"/>
+                          </a:schemeClr>
+                        </a:lnRef>
+                        <a:fillRef idx="1">
+                          <a:schemeClr val="accent1"/>
+                        </a:fillRef>
+                        <a:effectRef idx="0">
+                          <a:schemeClr val="accent1"/>
+                        </a:effectRef>
+                        <a:fontRef idx="minor">
+                          <a:schemeClr val="lt1"/>
+                        </a:fontRef>
+                      </wps:style>
+                      <wps:bodyPr rot="0" spcFirstLastPara="0" vertOverflow="overflow" horzOverflow="overflow" vert="horz" wrap="square" lIns="91440" tIns="45720" rIns="91440" bIns="45720" numCol="1" spcCol="0" rtlCol="0" fromWordArt="0" anchor="ctr" anchorCtr="0" forceAA="0" compatLnSpc="1">
+                        <a:prstTxWarp prst="textNoShape">
+                          <a:avLst/>
+                        </a:prstTxWarp>
+                        <a:noAutofit/>
+                      </wps:bodyPr>
+                    </wps:wsp>
+                  </a:graphicData>
+                </a:graphic>
+                <wp14:sizeRelH relativeFrom="margin">
+                  <wp14:pctWidth>0</wp14:pctWidth>
+                </wp14:sizeRelH>
+                <wp14:sizeRelV relativeFrom="margin">
+                  <wp14:pctHeight>0</wp14:pctHeight>
+                </wp14:sizeRelV>
+              </wp:anchor>
+            </w:drawing>
+          </mc:Choice>
+          <mc:Fallback>
+            <w:pict>
+              <v:rect w14:anchorId="7E8EACE8" id="Rectangle 3" o:spid="_x0000_s1026" style="position:absolute;margin-left:289.95pt;margin-top:47.95pt;width:38pt;height:11.35pt;z-index:251696128;visibility:visible;mso-wrap-style:square;mso-width-percent:0;mso-height-percent:0;mso-wrap-distance-left:9pt;mso-wrap-distance-top:0;mso-wrap-distance-right:9pt;mso-wrap-distance-bottom:0;mso-position-horizontal:absolute;mso-position-horizontal-relative:text;mso-position-vertical:absolute;mso-position-vertical-relative:text;mso-width-percent:0;mso-height-percent:0;mso-width-relative:margin;mso-height-relative:margin;v-text-anchor:middle" o:gfxdata="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" filled="f" strokecolor="red" strokeweight="2.25pt"/>
+            </w:pict>
+          </mc:Fallback>
+        </mc:AlternateContent>
+      </w:r>
+      <w:r>
+        <w:rPr>
+          <w:noProof/>
+        </w:rPr>
+        <w:drawing>
+          <wp:anchor distT="0" distB="0" distL="114300" distR="114300" simplePos="0" relativeHeight="251694080" behindDoc="0" locked="0" layoutInCell="1" allowOverlap="1" wp14:anchorId="7C9F4688" wp14:editId="33B27CC1">
+            <wp:simplePos x="0" y="0"/>
+            <wp:positionH relativeFrom="page">
+              <wp:posOffset>3883660</wp:posOffset>
+            </wp:positionH>
+            <wp:positionV relativeFrom="paragraph">
+              <wp:posOffset>358775</wp:posOffset>
+            </wp:positionV>
+            <wp:extent cx="3676650" cy="1062355"/>
+            <wp:effectExtent l="0" t="0" r="0" b="4445"/>
+            <wp:wrapSquare wrapText="bothSides"/>
+            <wp:docPr id="1230010421" name="Picture 1" descr="A computer screen shot of a computer code&#10;&#10;Description automatically generated"/>
+            <wp:cNvGraphicFramePr>
+              <a:graphicFrameLocks xmlns:a="http://schemas.openxmlformats.org/drawingml/2006/main" noChangeAspect="1"/>
+            </wp:cNvGraphicFramePr>
+            <a:graphic xmlns:a="http://schemas.openxmlformats.org/drawingml/2006/main">
+              <a:graphicData uri="http://schemas.openxmlformats.org/drawingml/2006/picture">
+                <pic:pic xmlns:pic="http://schemas.openxmlformats.org/drawingml/2006/picture">
+                  <pic:nvPicPr>
+                    <pic:cNvPr id="1230010421" name="Picture 1" descr="A computer screen shot of a computer code&#10;&#10;Description automatically generated"/>
+                    <pic:cNvPicPr/>
+                  </pic:nvPicPr>
+                  <pic:blipFill>
+                    <a:blip r:embed="rId21">
+                      <a:extLst>
+                        <a:ext uri="{28A0092B-C50C-407E-A947-70E740481C1C}">
+                          <a14:useLocalDpi xmlns:a14="http://schemas.microsoft.com/office/drawing/2010/main" val="0"/>
+                        </a:ext>
+                      </a:extLst>
+                    </a:blip>
+                    <a:stretch>
+                      <a:fillRect/>
+                    </a:stretch>
+                  </pic:blipFill>
+                  <pic:spPr>
+                    <a:xfrm>
+                      <a:off x="0" y="0"/>
+                      <a:ext cx="3676650" cy="1062355"/>
+                    </a:xfrm>
+                    <a:prstGeom prst="rect">
+                      <a:avLst/>
+                    </a:prstGeom>
+                  </pic:spPr>
+                </pic:pic>
+              </a:graphicData>
+            </a:graphic>
+            <wp14:sizeRelH relativeFrom="page">
+              <wp14:pctWidth>0</wp14:pctWidth>
+            </wp14:sizeRelH>
+            <wp14:sizeRelV relativeFrom="page">
+              <wp14:pctHeight>0</wp14:pctHeight>
+            </wp14:sizeRelV>
+          </wp:anchor>
+        </w:drawing>
+      </w:r>
+      <w:r>
+        <w:rPr>
+          <w:noProof/>
+        </w:rPr>
+        <mc:AlternateContent>
+          <mc:Choice Requires="wps">
+            <w:drawing>
+              <wp:anchor distT="0" distB="0" distL="114300" distR="114300" simplePos="0" relativeHeight="251698176" behindDoc="0" locked="0" layoutInCell="1" allowOverlap="1" wp14:anchorId="78CC2277" wp14:editId="7A164DCB">
+                <wp:simplePos x="0" y="0"/>
+                <wp:positionH relativeFrom="margin">
+                  <wp:posOffset>4980940</wp:posOffset>
+                </wp:positionH>
+                <wp:positionV relativeFrom="paragraph">
+                  <wp:posOffset>608965</wp:posOffset>
+                </wp:positionV>
+                <wp:extent cx="445770" cy="133350"/>
+                <wp:effectExtent l="19050" t="19050" r="11430" b="19050"/>
+                <wp:wrapNone/>
+                <wp:docPr id="2088403361" name="Rectangle 3"/>
+                <wp:cNvGraphicFramePr/>
+                <a:graphic xmlns:a="http://schemas.openxmlformats.org/drawingml/2006/main">
+                  <a:graphicData uri="http://schemas.microsoft.com/office/word/2010/wordprocessingShape">
+                    <wps:wsp>
+                      <wps:cNvSpPr/>
+                      <wps:spPr>
+                        <a:xfrm>
+                          <a:off x="0" y="0"/>
+                          <a:ext cx="445770" cy="133350"/>
+                        </a:xfrm>
+                        <a:prstGeom prst="rect">
+                          <a:avLst/>
+                        </a:prstGeom>
+                        <a:noFill/>
+                        <a:ln w="28575">
+                          <a:solidFill>
+                            <a:srgbClr val="FF0000"/>
+                          </a:solidFill>
+                        </a:ln>
+                      </wps:spPr>
+                      <wps:style>
+                        <a:lnRef idx="2">
+                          <a:schemeClr val="accent1">
+                            <a:shade val="15000"/>
+                          </a:schemeClr>
+                        </a:lnRef>
+                        <a:fillRef idx="1">
+                          <a:schemeClr val="accent1"/>
+                        </a:fillRef>
+                        <a:effectRef idx="0">
+                          <a:schemeClr val="accent1"/>
+                        </a:effectRef>
+                        <a:fontRef idx="minor">
+                          <a:schemeClr val="lt1"/>
+                        </a:fontRef>
+                      </wps:style>
+                      <wps:bodyPr rot="0" spcFirstLastPara="0" vertOverflow="overflow" horzOverflow="overflow" vert="horz" wrap="square" lIns="91440" tIns="45720" rIns="91440" bIns="45720" numCol="1" spcCol="0" rtlCol="0" fromWordArt="0" anchor="ctr" anchorCtr="0" forceAA="0" compatLnSpc="1">
+                        <a:prstTxWarp prst="textNoShape">
+                          <a:avLst/>
+                        </a:prstTxWarp>
+                        <a:noAutofit/>
+                      </wps:bodyPr>
+                    </wps:wsp>
+                  </a:graphicData>
+                </a:graphic>
+                <wp14:sizeRelH relativeFrom="margin">
+                  <wp14:pctWidth>0</wp14:pctWidth>
+                </wp14:sizeRelH>
+                <wp14:sizeRelV relativeFrom="margin">
+                  <wp14:pctHeight>0</wp14:pctHeight>
+                </wp14:sizeRelV>
+              </wp:anchor>
+            </w:drawing>
+          </mc:Choice>
+          <mc:Fallback>
+            <w:pict>
+              <v:rect w14:anchorId="541DA461" id="Rectangle 3" o:spid="_x0000_s1026" style="position:absolute;margin-left:392.2pt;margin-top:47.95pt;width:35.1pt;height:10.5pt;z-index:251698176;visibility:visible;mso-wrap-style:square;mso-width-percent:0;mso-height-percent:0;mso-wrap-distance-left:9pt;mso-wrap-distance-top:0;mso-wrap-distance-right:9pt;mso-wrap-distance-bottom:0;mso-position-horizontal:absolute;mso-position-horizontal-relative:margin;mso-position-vertical:absolute;mso-position-vertical-relative:text;mso-width-percent:0;mso-height-percent:0;mso-width-relative:margin;mso-height-relative:margin;v-text-anchor:middle" o:gfxdata="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" filled="f" strokecolor="red" strokeweight="2.25pt">
+                <w10:wrap anchorx="margin"/>
+              </v:rect>
+            </w:pict>
+          </mc:Fallback>
+        </mc:AlternateContent>
+      </w:r>
+      <w:r>
+        <w:rPr>
+          <w:noProof/>
+        </w:rPr>
+        <mc:AlternateContent>
+          <mc:Choice Requires="wps">
+            <w:drawing>
+              <wp:anchor distT="0" distB="0" distL="114300" distR="114300" simplePos="0" relativeHeight="251686912" behindDoc="0" locked="0" layoutInCell="1" allowOverlap="1" wp14:anchorId="4BEE7206" wp14:editId="0C0B382C">
+                <wp:simplePos x="0" y="0"/>
+                <wp:positionH relativeFrom="column">
+                  <wp:posOffset>2045364</wp:posOffset>
+                </wp:positionH>
+                <wp:positionV relativeFrom="paragraph">
+                  <wp:posOffset>548640</wp:posOffset>
+                </wp:positionV>
+                <wp:extent cx="503407" cy="151070"/>
+                <wp:effectExtent l="19050" t="19050" r="11430" b="20955"/>
+                <wp:wrapNone/>
+                <wp:docPr id="1543057597" name="Rectangle 3"/>
+                <wp:cNvGraphicFramePr/>
+                <a:graphic xmlns:a="http://schemas.openxmlformats.org/drawingml/2006/main">
+                  <a:graphicData uri="http://schemas.microsoft.com/office/word/2010/wordprocessingShape">
+                    <wps:wsp>
+                      <wps:cNvSpPr/>
+                      <wps:spPr>
+                        <a:xfrm>
+                          <a:off x="0" y="0"/>
+                          <a:ext cx="503407" cy="151070"/>
+                        </a:xfrm>
+                        <a:prstGeom prst="rect">
+                          <a:avLst/>
+                        </a:prstGeom>
+                        <a:noFill/>
+                        <a:ln w="28575">
+                          <a:solidFill>
+                            <a:srgbClr val="FF0000"/>
+                          </a:solidFill>
+                        </a:ln>
+                      </wps:spPr>
+                      <wps:style>
+                        <a:lnRef idx="2">
+                          <a:schemeClr val="accent1">
+                            <a:shade val="15000"/>
+                          </a:schemeClr>
+                        </a:lnRef>
+                        <a:fillRef idx="1">
+                          <a:schemeClr val="accent1"/>
+                        </a:fillRef>
+                        <a:effectRef idx="0">
+                          <a:schemeClr val="accent1"/>
+                        </a:effectRef>
+                        <a:fontRef idx="minor">
+                          <a:schemeClr val="lt1"/>
+                        </a:fontRef>
+                      </wps:style>
+                      <wps:bodyPr rot="0" spcFirstLastPara="0" vertOverflow="overflow" horzOverflow="overflow" vert="horz" wrap="square" lIns="91440" tIns="45720" rIns="91440" bIns="45720" numCol="1" spcCol="0" rtlCol="0" fromWordArt="0" anchor="ctr" anchorCtr="0" forceAA="0" compatLnSpc="1">
+                        <a:prstTxWarp prst="textNoShape">
+                          <a:avLst/>
+                        </a:prstTxWarp>
+                        <a:noAutofit/>
+                      </wps:bodyPr>
+                    </wps:wsp>
+                  </a:graphicData>
+                </a:graphic>
+                <wp14:sizeRelH relativeFrom="margin">
+                  <wp14:pctWidth>0</wp14:pctWidth>
+                </wp14:sizeRelH>
+                <wp14:sizeRelV relativeFrom="margin">
+                  <wp14:pctHeight>0</wp14:pctHeight>
+                </wp14:sizeRelV>
+              </wp:anchor>
+            </w:drawing>
+          </mc:Choice>
+          <mc:Fallback>
+            <w:pict>
+              <v:rect w14:anchorId="2FC282A7" id="Rectangle 3" o:spid="_x0000_s1026" style="position:absolute;margin-left:161.05pt;margin-top:43.2pt;width:39.65pt;height:11.9pt;z-index:251686912;visibility:visible;mso-wrap-style:square;mso-width-percent:0;mso-height-percent:0;mso-wrap-distance-left:9pt;mso-wrap-distance-top:0;mso-wrap-distance-right:9pt;mso-wrap-distance-bottom:0;mso-position-horizontal:absolute;mso-position-horizontal-relative:text;mso-position-vertical:absolute;mso-position-vertical-relative:text;mso-width-percent:0;mso-height-percent:0;mso-width-relative:margin;mso-height-relative:margin;v-text-anchor:middle" o:gfxdata="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" filled="f" strokecolor="red" strokeweight="2.25pt"/>
+            </w:pict>
+          </mc:Fallback>
+        </mc:AlternateContent>
+      </w:r>
+      <w:r>
+        <w:rPr>
+          <w:noProof/>
+        </w:rPr>
+        <mc:AlternateContent>
+          <mc:Choice Requires="wps">
+            <w:drawing>
+              <wp:anchor distT="0" distB="0" distL="114300" distR="114300" simplePos="0" relativeHeight="251688960" behindDoc="0" locked="0" layoutInCell="1" allowOverlap="1" wp14:anchorId="6A028A48" wp14:editId="7BB1A135">
+                <wp:simplePos x="0" y="0"/>
+                <wp:positionH relativeFrom="column">
+                  <wp:posOffset>652972</wp:posOffset>
+                </wp:positionH>
+                <wp:positionV relativeFrom="paragraph">
+                  <wp:posOffset>559170</wp:posOffset>
+                </wp:positionV>
+                <wp:extent cx="460877" cy="140438"/>
+                <wp:effectExtent l="19050" t="19050" r="15875" b="12065"/>
+                <wp:wrapNone/>
+                <wp:docPr id="749372341" name="Rectangle 3"/>
+                <wp:cNvGraphicFramePr/>
+                <a:graphic xmlns:a="http://schemas.openxmlformats.org/drawingml/2006/main">
+                  <a:graphicData uri="http://schemas.microsoft.com/office/word/2010/wordprocessingShape">
+                    <wps:wsp>
+                      <wps:cNvSpPr/>
+                      <wps:spPr>
+                        <a:xfrm>
+                          <a:off x="0" y="0"/>
+                          <a:ext cx="460877" cy="140438"/>
+                        </a:xfrm>
+                        <a:prstGeom prst="rect">
+                          <a:avLst/>
+                        </a:prstGeom>
+                        <a:noFill/>
+                        <a:ln w="28575">
+                          <a:solidFill>
+                            <a:srgbClr val="FF0000"/>
+                          </a:solidFill>
+                        </a:ln>
+                      </wps:spPr>
+                      <wps:style>
+                        <a:lnRef idx="2">
+                          <a:schemeClr val="accent1">
+                            <a:shade val="15000"/>
+                          </a:schemeClr>
+                        </a:lnRef>
+                        <a:fillRef idx="1">
+                          <a:schemeClr val="accent1"/>
+                        </a:fillRef>
+                        <a:effectRef idx="0">
+                          <a:schemeClr val="accent1"/>
+                        </a:effectRef>
+                        <a:fontRef idx="minor">
+                          <a:schemeClr val="lt1"/>
+                        </a:fontRef>
+                      </wps:style>
+                      <wps:bodyPr rot="0" spcFirstLastPara="0" vertOverflow="overflow" horzOverflow="overflow" vert="horz" wrap="square" lIns="91440" tIns="45720" rIns="91440" bIns="45720" numCol="1" spcCol="0" rtlCol="0" fromWordArt="0" anchor="ctr" anchorCtr="0" forceAA="0" compatLnSpc="1">
+                        <a:prstTxWarp prst="textNoShape">
+                          <a:avLst/>
+                        </a:prstTxWarp>
+                        <a:noAutofit/>
+                      </wps:bodyPr>
+                    </wps:wsp>
+                  </a:graphicData>
+                </a:graphic>
+                <wp14:sizeRelH relativeFrom="margin">
+                  <wp14:pctWidth>0</wp14:pctWidth>
+                </wp14:sizeRelH>
+                <wp14:sizeRelV relativeFrom="margin">
+                  <wp14:pctHeight>0</wp14:pctHeight>
+                </wp14:sizeRelV>
+              </wp:anchor>
+            </w:drawing>
+          </mc:Choice>
+          <mc:Fallback>
+            <w:pict>
+              <v:rect w14:anchorId="5C95630A" id="Rectangle 3" o:spid="_x0000_s1026" style="position:absolute;margin-left:51.4pt;margin-top:44.05pt;width:36.3pt;height:11.05pt;z-index:251688960;visibility:visible;mso-wrap-style:square;mso-width-percent:0;mso-height-percent:0;mso-wrap-distance-left:9pt;mso-wrap-distance-top:0;mso-wrap-distance-right:9pt;mso-wrap-distance-bottom:0;mso-position-horizontal:absolute;mso-position-horizontal-relative:text;mso-position-vertical:absolute;mso-position-vertical-relative:text;mso-width-percent:0;mso-height-percent:0;mso-width-relative:margin;mso-height-relative:margin;v-text-anchor:middle" o:gfxdata="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" filled="f" strokecolor="red" strokeweight="2.25pt"/>
+            </w:pict>
+          </mc:Fallback>
+        </mc:AlternateContent>
+      </w:r>
+      <w:r>
+        <w:rPr>
+          <w:b/>
+          <w:bCs/>
+          <w:color w:val="0070C0"/>
+        </w:rPr>
+        <w:t xml:space="preserve">   </w:t>
+      </w:r>
+      <w:r>
+        <w:rPr>
+          <w:b/>
+          <w:bCs/>
+          <w:color w:val="0070C0"/>
+        </w:rPr>
+        <w:t xml:space="preserve">MAPEAMENTO </w:t>
+      </w:r>
+      <w:r>
+        <w:rPr>
+          <w:b/>
+          <w:bCs/>
+          <w:color w:val="0070C0"/>
+        </w:rPr>
+        <w:t xml:space="preserve">DIRETO               </w:t>
+      </w:r>
+      <w:r>
+        <w:rPr>
+          <w:b/>
+          <w:bCs/>
+          <w:color w:val="0070C0"/>
+        </w:rPr>
+        <w:t xml:space="preserve">    </w:t>
+      </w:r>
+      <w:r>
+        <w:rPr>
+          <w:b/>
+          <w:bCs/>
+          <w:color w:val="0070C0"/>
+        </w:rPr>
+        <w:t xml:space="preserve">   </w:t>
+      </w:r>
+      <w:r>
+        <w:rPr>
+          <w:b/>
+          <w:bCs/>
+          <w:color w:val="0070C0"/>
+        </w:rPr>
+        <w:t xml:space="preserve">       </w:t>
+      </w:r>
+      <w:r>
+        <w:rPr>
+          <w:b/>
+          <w:bCs/>
+          <w:color w:val="0070C0"/>
+        </w:rPr>
+        <w:t xml:space="preserve"> |           </w:t>
+      </w:r>
+      <w:r>
+        <w:rPr>
+          <w:b/>
+          <w:bCs/>
+          <w:color w:val="0070C0"/>
+        </w:rPr>
+        <w:t xml:space="preserve">          </w:t>
+      </w:r>
+      <w:r>
+        <w:rPr>
+          <w:b/>
+          <w:bCs/>
+          <w:color w:val="0070C0"/>
+        </w:rPr>
+        <w:t xml:space="preserve"> ASSCOCIATIVO POR CONJUNTO</w:t>
+      </w:r>
     </w:p>
     <w:p>
       <w:pPr>
@@ -4525,9 +5561,688 @@
         <w:spacing w:before="120" w:after="120"/>
         <w:contextualSpacing w:val="0"/>
       </w:pPr>
+      <w:r>
+        <w:rPr>
+          <w:noProof/>
+        </w:rPr>
+        <w:drawing>
+          <wp:anchor distT="0" distB="0" distL="114300" distR="114300" simplePos="0" relativeHeight="251684864" behindDoc="0" locked="0" layoutInCell="1" allowOverlap="1" wp14:anchorId="6BA588DD" wp14:editId="645E03A3">
+            <wp:simplePos x="0" y="0"/>
+            <wp:positionH relativeFrom="margin">
+              <wp:posOffset>-335885</wp:posOffset>
+            </wp:positionH>
+            <wp:positionV relativeFrom="paragraph">
+              <wp:posOffset>140970</wp:posOffset>
+            </wp:positionV>
+            <wp:extent cx="2935472" cy="1005120"/>
+            <wp:effectExtent l="0" t="0" r="0" b="5080"/>
+            <wp:wrapSquare wrapText="bothSides"/>
+            <wp:docPr id="1809048717" name="Picture 1" descr="A computer screen shot of a code&#10;&#10;Description automatically generated"/>
+            <wp:cNvGraphicFramePr>
+              <a:graphicFrameLocks xmlns:a="http://schemas.openxmlformats.org/drawingml/2006/main" noChangeAspect="1"/>
+            </wp:cNvGraphicFramePr>
+            <a:graphic xmlns:a="http://schemas.openxmlformats.org/drawingml/2006/main">
+              <a:graphicData uri="http://schemas.openxmlformats.org/drawingml/2006/picture">
+                <pic:pic xmlns:pic="http://schemas.openxmlformats.org/drawingml/2006/picture">
+                  <pic:nvPicPr>
+                    <pic:cNvPr id="1809048717" name="Picture 1" descr="A computer screen shot of a code&#10;&#10;Description automatically generated"/>
+                    <pic:cNvPicPr/>
+                  </pic:nvPicPr>
+                  <pic:blipFill>
+                    <a:blip r:embed="rId22">
+                      <a:extLst>
+                        <a:ext uri="{28A0092B-C50C-407E-A947-70E740481C1C}">
+                          <a14:useLocalDpi xmlns:a14="http://schemas.microsoft.com/office/drawing/2010/main" val="0"/>
+                        </a:ext>
+                      </a:extLst>
+                    </a:blip>
+                    <a:stretch>
+                      <a:fillRect/>
+                    </a:stretch>
+                  </pic:blipFill>
+                  <pic:spPr>
+                    <a:xfrm>
+                      <a:off x="0" y="0"/>
+                      <a:ext cx="2935472" cy="1005120"/>
+                    </a:xfrm>
+                    <a:prstGeom prst="rect">
+                      <a:avLst/>
+                    </a:prstGeom>
+                  </pic:spPr>
+                </pic:pic>
+              </a:graphicData>
+            </a:graphic>
+            <wp14:sizeRelH relativeFrom="page">
+              <wp14:pctWidth>0</wp14:pctWidth>
+            </wp14:sizeRelH>
+            <wp14:sizeRelV relativeFrom="page">
+              <wp14:pctHeight>0</wp14:pctHeight>
+            </wp14:sizeRelV>
+          </wp:anchor>
+        </w:drawing>
+      </w:r>
+      <w:r>
+        <w:rPr>
+          <w:noProof/>
+        </w:rPr>
+        <w:drawing>
+          <wp:anchor distT="0" distB="0" distL="114300" distR="114300" simplePos="0" relativeHeight="251693056" behindDoc="0" locked="0" layoutInCell="1" allowOverlap="1" wp14:anchorId="42E6D60D" wp14:editId="530A5812">
+            <wp:simplePos x="0" y="0"/>
+            <wp:positionH relativeFrom="column">
+              <wp:posOffset>2799774</wp:posOffset>
+            </wp:positionH>
+            <wp:positionV relativeFrom="paragraph">
+              <wp:posOffset>4659704</wp:posOffset>
+            </wp:positionV>
+            <wp:extent cx="3295650" cy="1257300"/>
+            <wp:effectExtent l="0" t="0" r="0" b="0"/>
+            <wp:wrapSquare wrapText="bothSides"/>
+            <wp:docPr id="1406246153" name="Picture 1" descr="A screen shot of a computer&#10;&#10;Description automatically generated"/>
+            <wp:cNvGraphicFramePr>
+              <a:graphicFrameLocks xmlns:a="http://schemas.openxmlformats.org/drawingml/2006/main" noChangeAspect="1"/>
+            </wp:cNvGraphicFramePr>
+            <a:graphic xmlns:a="http://schemas.openxmlformats.org/drawingml/2006/main">
+              <a:graphicData uri="http://schemas.openxmlformats.org/drawingml/2006/picture">
+                <pic:pic xmlns:pic="http://schemas.openxmlformats.org/drawingml/2006/picture">
+                  <pic:nvPicPr>
+                    <pic:cNvPr id="1406246153" name="Picture 1" descr="A screen shot of a computer&#10;&#10;Description automatically generated"/>
+                    <pic:cNvPicPr/>
+                  </pic:nvPicPr>
+                  <pic:blipFill>
+                    <a:blip r:embed="rId23">
+                      <a:extLst>
+                        <a:ext uri="{28A0092B-C50C-407E-A947-70E740481C1C}">
+                          <a14:useLocalDpi xmlns:a14="http://schemas.microsoft.com/office/drawing/2010/main" val="0"/>
+                        </a:ext>
+                      </a:extLst>
+                    </a:blip>
+                    <a:stretch>
+                      <a:fillRect/>
+                    </a:stretch>
+                  </pic:blipFill>
+                  <pic:spPr>
+                    <a:xfrm>
+                      <a:off x="0" y="0"/>
+                      <a:ext cx="3295650" cy="1257300"/>
+                    </a:xfrm>
+                    <a:prstGeom prst="rect">
+                      <a:avLst/>
+                    </a:prstGeom>
+                  </pic:spPr>
+                </pic:pic>
+              </a:graphicData>
+            </a:graphic>
+            <wp14:sizeRelH relativeFrom="page">
+              <wp14:pctWidth>0</wp14:pctWidth>
+            </wp14:sizeRelH>
+            <wp14:sizeRelV relativeFrom="page">
+              <wp14:pctHeight>0</wp14:pctHeight>
+            </wp14:sizeRelV>
+          </wp:anchor>
+        </w:drawing>
+      </w:r>
+      <w:r>
+        <w:rPr>
+          <w:noProof/>
+        </w:rPr>
+        <mc:AlternateContent>
+          <mc:Choice Requires="wps">
+            <w:drawing>
+              <wp:anchor distT="0" distB="0" distL="114300" distR="114300" simplePos="0" relativeHeight="251692032" behindDoc="0" locked="0" layoutInCell="1" allowOverlap="1" wp14:anchorId="6942002D" wp14:editId="425614DC">
+                <wp:simplePos x="0" y="0"/>
+                <wp:positionH relativeFrom="column">
+                  <wp:posOffset>3659770</wp:posOffset>
+                </wp:positionH>
+                <wp:positionV relativeFrom="paragraph">
+                  <wp:posOffset>2362745</wp:posOffset>
+                </wp:positionV>
+                <wp:extent cx="1533303" cy="1171797"/>
+                <wp:effectExtent l="19050" t="19050" r="10160" b="28575"/>
+                <wp:wrapNone/>
+                <wp:docPr id="1871071292" name="Rectangle 3"/>
+                <wp:cNvGraphicFramePr/>
+                <a:graphic xmlns:a="http://schemas.openxmlformats.org/drawingml/2006/main">
+                  <a:graphicData uri="http://schemas.microsoft.com/office/word/2010/wordprocessingShape">
+                    <wps:wsp>
+                      <wps:cNvSpPr/>
+                      <wps:spPr>
+                        <a:xfrm>
+                          <a:off x="0" y="0"/>
+                          <a:ext cx="1533303" cy="1171797"/>
+                        </a:xfrm>
+                        <a:prstGeom prst="rect">
+                          <a:avLst/>
+                        </a:prstGeom>
+                        <a:noFill/>
+                        <a:ln w="28575">
+                          <a:solidFill>
+                            <a:srgbClr val="FF0000"/>
+                          </a:solidFill>
+                        </a:ln>
+                      </wps:spPr>
+                      <wps:style>
+                        <a:lnRef idx="2">
+                          <a:schemeClr val="accent1">
+                            <a:shade val="15000"/>
+                          </a:schemeClr>
+                        </a:lnRef>
+                        <a:fillRef idx="1">
+                          <a:schemeClr val="accent1"/>
+                        </a:fillRef>
+                        <a:effectRef idx="0">
+                          <a:schemeClr val="accent1"/>
+                        </a:effectRef>
+                        <a:fontRef idx="minor">
+                          <a:schemeClr val="lt1"/>
+                        </a:fontRef>
+                      </wps:style>
+                      <wps:bodyPr rot="0" spcFirstLastPara="0" vertOverflow="overflow" horzOverflow="overflow" vert="horz" wrap="square" lIns="91440" tIns="45720" rIns="91440" bIns="45720" numCol="1" spcCol="0" rtlCol="0" fromWordArt="0" anchor="ctr" anchorCtr="0" forceAA="0" compatLnSpc="1">
+                        <a:prstTxWarp prst="textNoShape">
+                          <a:avLst/>
+                        </a:prstTxWarp>
+                        <a:noAutofit/>
+                      </wps:bodyPr>
+                    </wps:wsp>
+                  </a:graphicData>
+                </a:graphic>
+                <wp14:sizeRelH relativeFrom="margin">
+                  <wp14:pctWidth>0</wp14:pctWidth>
+                </wp14:sizeRelH>
+                <wp14:sizeRelV relativeFrom="margin">
+                  <wp14:pctHeight>0</wp14:pctHeight>
+                </wp14:sizeRelV>
+              </wp:anchor>
+            </w:drawing>
+          </mc:Choice>
+          <mc:Fallback>
+            <w:pict>
+              <v:rect w14:anchorId="36F0C6CA" id="Rectangle 3" o:spid="_x0000_s1026" style="position:absolute;margin-left:288.15pt;margin-top:186.05pt;width:120.75pt;height:92.25pt;z-index:251692032;visibility:visible;mso-wrap-style:square;mso-width-percent:0;mso-height-percent:0;mso-wrap-distance-left:9pt;mso-wrap-distance-top:0;mso-wrap-distance-right:9pt;mso-wrap-distance-bottom:0;mso-position-horizontal:absolute;mso-position-horizontal-relative:text;mso-position-vertical:absolute;mso-position-vertical-relative:text;mso-width-percent:0;mso-height-percent:0;mso-width-relative:margin;mso-height-relative:margin;v-text-anchor:middle" o:gfxdata="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" filled="f" strokecolor="red" strokeweight="2.25pt"/>
+            </w:pict>
+          </mc:Fallback>
+        </mc:AlternateContent>
+      </w:r>
+      <w:r>
+        <w:rPr>
+          <w:noProof/>
+        </w:rPr>
+        <w:drawing>
+          <wp:anchor distT="0" distB="0" distL="114300" distR="114300" simplePos="0" relativeHeight="251689984" behindDoc="0" locked="0" layoutInCell="1" allowOverlap="1" wp14:anchorId="4157F4D0" wp14:editId="60451D4A">
+            <wp:simplePos x="0" y="0"/>
+            <wp:positionH relativeFrom="column">
+              <wp:posOffset>3182768</wp:posOffset>
+            </wp:positionH>
+            <wp:positionV relativeFrom="paragraph">
+              <wp:posOffset>1917051</wp:posOffset>
+            </wp:positionV>
+            <wp:extent cx="2781300" cy="1752600"/>
+            <wp:effectExtent l="0" t="0" r="0" b="0"/>
+            <wp:wrapSquare wrapText="bothSides"/>
+            <wp:docPr id="861549159" name="Picture 1" descr="A black screen with white text&#10;&#10;Description automatically generated"/>
+            <wp:cNvGraphicFramePr>
+              <a:graphicFrameLocks xmlns:a="http://schemas.openxmlformats.org/drawingml/2006/main" noChangeAspect="1"/>
+            </wp:cNvGraphicFramePr>
+            <a:graphic xmlns:a="http://schemas.openxmlformats.org/drawingml/2006/main">
+              <a:graphicData uri="http://schemas.openxmlformats.org/drawingml/2006/picture">
+                <pic:pic xmlns:pic="http://schemas.openxmlformats.org/drawingml/2006/picture">
+                  <pic:nvPicPr>
+                    <pic:cNvPr id="861549159" name="Picture 1" descr="A black screen with white text&#10;&#10;Description automatically generated"/>
+                    <pic:cNvPicPr/>
+                  </pic:nvPicPr>
+                  <pic:blipFill>
+                    <a:blip r:embed="rId24">
+                      <a:extLst>
+                        <a:ext uri="{28A0092B-C50C-407E-A947-70E740481C1C}">
+                          <a14:useLocalDpi xmlns:a14="http://schemas.microsoft.com/office/drawing/2010/main" val="0"/>
+                        </a:ext>
+                      </a:extLst>
+                    </a:blip>
+                    <a:stretch>
+                      <a:fillRect/>
+                    </a:stretch>
+                  </pic:blipFill>
+                  <pic:spPr>
+                    <a:xfrm>
+                      <a:off x="0" y="0"/>
+                      <a:ext cx="2781300" cy="1752600"/>
+                    </a:xfrm>
+                    <a:prstGeom prst="rect">
+                      <a:avLst/>
+                    </a:prstGeom>
+                  </pic:spPr>
+                </pic:pic>
+              </a:graphicData>
+            </a:graphic>
+            <wp14:sizeRelH relativeFrom="page">
+              <wp14:pctWidth>0</wp14:pctWidth>
+            </wp14:sizeRelH>
+            <wp14:sizeRelV relativeFrom="page">
+              <wp14:pctHeight>0</wp14:pctHeight>
+            </wp14:sizeRelV>
+          </wp:anchor>
+        </w:drawing>
+      </w:r>
+      <w:r>
+        <w:rPr>
+          <w:noProof/>
+        </w:rPr>
+        <w:drawing>
+          <wp:anchor distT="0" distB="0" distL="114300" distR="114300" simplePos="0" relativeHeight="251683840" behindDoc="0" locked="0" layoutInCell="1" allowOverlap="1" wp14:anchorId="7D3F9497" wp14:editId="5C32F301">
+            <wp:simplePos x="0" y="0"/>
+            <wp:positionH relativeFrom="column">
+              <wp:posOffset>148590</wp:posOffset>
+            </wp:positionH>
+            <wp:positionV relativeFrom="paragraph">
+              <wp:posOffset>4650105</wp:posOffset>
+            </wp:positionV>
+            <wp:extent cx="2133600" cy="1266825"/>
+            <wp:effectExtent l="0" t="0" r="0" b="9525"/>
+            <wp:wrapSquare wrapText="bothSides"/>
+            <wp:docPr id="480348391" name="Picture 1" descr="A screen shot of a computer&#10;&#10;Description automatically generated"/>
+            <wp:cNvGraphicFramePr>
+              <a:graphicFrameLocks xmlns:a="http://schemas.openxmlformats.org/drawingml/2006/main" noChangeAspect="1"/>
+            </wp:cNvGraphicFramePr>
+            <a:graphic xmlns:a="http://schemas.openxmlformats.org/drawingml/2006/main">
+              <a:graphicData uri="http://schemas.openxmlformats.org/drawingml/2006/picture">
+                <pic:pic xmlns:pic="http://schemas.openxmlformats.org/drawingml/2006/picture">
+                  <pic:nvPicPr>
+                    <pic:cNvPr id="480348391" name="Picture 1" descr="A screen shot of a computer&#10;&#10;Description automatically generated"/>
+                    <pic:cNvPicPr/>
+                  </pic:nvPicPr>
+                  <pic:blipFill>
+                    <a:blip r:embed="rId25">
+                      <a:extLst>
+                        <a:ext uri="{28A0092B-C50C-407E-A947-70E740481C1C}">
+                          <a14:useLocalDpi xmlns:a14="http://schemas.microsoft.com/office/drawing/2010/main" val="0"/>
+                        </a:ext>
+                      </a:extLst>
+                    </a:blip>
+                    <a:stretch>
+                      <a:fillRect/>
+                    </a:stretch>
+                  </pic:blipFill>
+                  <pic:spPr>
+                    <a:xfrm>
+                      <a:off x="0" y="0"/>
+                      <a:ext cx="2133600" cy="1266825"/>
+                    </a:xfrm>
+                    <a:prstGeom prst="rect">
+                      <a:avLst/>
+                    </a:prstGeom>
+                  </pic:spPr>
+                </pic:pic>
+              </a:graphicData>
+            </a:graphic>
+            <wp14:sizeRelH relativeFrom="page">
+              <wp14:pctWidth>0</wp14:pctWidth>
+            </wp14:sizeRelH>
+            <wp14:sizeRelV relativeFrom="page">
+              <wp14:pctHeight>0</wp14:pctHeight>
+            </wp14:sizeRelV>
+          </wp:anchor>
+        </w:drawing>
+      </w:r>
+      <w:r>
+        <w:rPr>
+          <w:noProof/>
+        </w:rPr>
+        <mc:AlternateContent>
+          <mc:Choice Requires="wps">
+            <w:drawing>
+              <wp:anchor distT="0" distB="0" distL="114300" distR="114300" simplePos="0" relativeHeight="251682816" behindDoc="0" locked="0" layoutInCell="1" allowOverlap="1" wp14:anchorId="0BF04005" wp14:editId="7D28A75A">
+                <wp:simplePos x="0" y="0"/>
+                <wp:positionH relativeFrom="column">
+                  <wp:posOffset>596265</wp:posOffset>
+                </wp:positionH>
+                <wp:positionV relativeFrom="paragraph">
+                  <wp:posOffset>3707130</wp:posOffset>
+                </wp:positionV>
+                <wp:extent cx="1162050" cy="171450"/>
+                <wp:effectExtent l="19050" t="19050" r="19050" b="19050"/>
+                <wp:wrapNone/>
+                <wp:docPr id="308832244" name="Rectangle 3"/>
+                <wp:cNvGraphicFramePr/>
+                <a:graphic xmlns:a="http://schemas.openxmlformats.org/drawingml/2006/main">
+                  <a:graphicData uri="http://schemas.microsoft.com/office/word/2010/wordprocessingShape">
+                    <wps:wsp>
+                      <wps:cNvSpPr/>
+                      <wps:spPr>
+                        <a:xfrm>
+                          <a:off x="0" y="0"/>
+                          <a:ext cx="1162050" cy="171450"/>
+                        </a:xfrm>
+                        <a:prstGeom prst="rect">
+                          <a:avLst/>
+                        </a:prstGeom>
+                        <a:noFill/>
+                        <a:ln w="28575">
+                          <a:solidFill>
+                            <a:srgbClr val="FF0000"/>
+                          </a:solidFill>
+                        </a:ln>
+                      </wps:spPr>
+                      <wps:style>
+                        <a:lnRef idx="2">
+                          <a:schemeClr val="accent1">
+                            <a:shade val="15000"/>
+                          </a:schemeClr>
+                        </a:lnRef>
+                        <a:fillRef idx="1">
+                          <a:schemeClr val="accent1"/>
+                        </a:fillRef>
+                        <a:effectRef idx="0">
+                          <a:schemeClr val="accent1"/>
+                        </a:effectRef>
+                        <a:fontRef idx="minor">
+                          <a:schemeClr val="lt1"/>
+                        </a:fontRef>
+                      </wps:style>
+                      <wps:bodyPr rot="0" spcFirstLastPara="0" vertOverflow="overflow" horzOverflow="overflow" vert="horz" wrap="square" lIns="91440" tIns="45720" rIns="91440" bIns="45720" numCol="1" spcCol="0" rtlCol="0" fromWordArt="0" anchor="ctr" anchorCtr="0" forceAA="0" compatLnSpc="1">
+                        <a:prstTxWarp prst="textNoShape">
+                          <a:avLst/>
+                        </a:prstTxWarp>
+                        <a:noAutofit/>
+                      </wps:bodyPr>
+                    </wps:wsp>
+                  </a:graphicData>
+                </a:graphic>
+              </wp:anchor>
+            </w:drawing>
+          </mc:Choice>
+          <mc:Fallback>
+            <w:pict>
+              <v:rect w14:anchorId="78FBCB78" id="Rectangle 3" o:spid="_x0000_s1026" style="position:absolute;margin-left:46.95pt;margin-top:291.9pt;width:91.5pt;height:13.5pt;z-index:251682816;visibility:visible;mso-wrap-style:square;mso-wrap-distance-left:9pt;mso-wrap-distance-top:0;mso-wrap-distance-right:9pt;mso-wrap-distance-bottom:0;mso-position-horizontal:absolute;mso-position-horizontal-relative:text;mso-position-vertical:absolute;mso-position-vertical-relative:text;v-text-anchor:middle" o:gfxdata="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" filled="f" strokecolor="red" strokeweight="2.25pt"/>
+            </w:pict>
+          </mc:Fallback>
+        </mc:AlternateContent>
+      </w:r>
+      <w:r>
+        <w:rPr>
+          <w:noProof/>
+        </w:rPr>
+        <mc:AlternateContent>
+          <mc:Choice Requires="wps">
+            <w:drawing>
+              <wp:anchor distT="0" distB="0" distL="114300" distR="114300" simplePos="0" relativeHeight="251681792" behindDoc="0" locked="0" layoutInCell="1" allowOverlap="1" wp14:anchorId="4B8BAD68" wp14:editId="3BBE3615">
+                <wp:simplePos x="0" y="0"/>
+                <wp:positionH relativeFrom="column">
+                  <wp:posOffset>605790</wp:posOffset>
+                </wp:positionH>
+                <wp:positionV relativeFrom="paragraph">
+                  <wp:posOffset>3021330</wp:posOffset>
+                </wp:positionV>
+                <wp:extent cx="1162050" cy="171450"/>
+                <wp:effectExtent l="19050" t="19050" r="19050" b="19050"/>
+                <wp:wrapNone/>
+                <wp:docPr id="755523121" name="Rectangle 3"/>
+                <wp:cNvGraphicFramePr/>
+                <a:graphic xmlns:a="http://schemas.openxmlformats.org/drawingml/2006/main">
+                  <a:graphicData uri="http://schemas.microsoft.com/office/word/2010/wordprocessingShape">
+                    <wps:wsp>
+                      <wps:cNvSpPr/>
+                      <wps:spPr>
+                        <a:xfrm>
+                          <a:off x="0" y="0"/>
+                          <a:ext cx="1162050" cy="171450"/>
+                        </a:xfrm>
+                        <a:prstGeom prst="rect">
+                          <a:avLst/>
+                        </a:prstGeom>
+                        <a:noFill/>
+                        <a:ln w="28575">
+                          <a:solidFill>
+                            <a:srgbClr val="FF0000"/>
+                          </a:solidFill>
+                        </a:ln>
+                      </wps:spPr>
+                      <wps:style>
+                        <a:lnRef idx="2">
+                          <a:schemeClr val="accent1">
+                            <a:shade val="15000"/>
+                          </a:schemeClr>
+                        </a:lnRef>
+                        <a:fillRef idx="1">
+                          <a:schemeClr val="accent1"/>
+                        </a:fillRef>
+                        <a:effectRef idx="0">
+                          <a:schemeClr val="accent1"/>
+                        </a:effectRef>
+                        <a:fontRef idx="minor">
+                          <a:schemeClr val="lt1"/>
+                        </a:fontRef>
+                      </wps:style>
+                      <wps:bodyPr rot="0" spcFirstLastPara="0" vertOverflow="overflow" horzOverflow="overflow" vert="horz" wrap="square" lIns="91440" tIns="45720" rIns="91440" bIns="45720" numCol="1" spcCol="0" rtlCol="0" fromWordArt="0" anchor="ctr" anchorCtr="0" forceAA="0" compatLnSpc="1">
+                        <a:prstTxWarp prst="textNoShape">
+                          <a:avLst/>
+                        </a:prstTxWarp>
+                        <a:noAutofit/>
+                      </wps:bodyPr>
+                    </wps:wsp>
+                  </a:graphicData>
+                </a:graphic>
+              </wp:anchor>
+            </w:drawing>
+          </mc:Choice>
+          <mc:Fallback>
+            <w:pict>
+              <v:rect w14:anchorId="33FA2E7D" id="Rectangle 3" o:spid="_x0000_s1026" style="position:absolute;margin-left:47.7pt;margin-top:237.9pt;width:91.5pt;height:13.5pt;z-index:251681792;visibility:visible;mso-wrap-style:square;mso-wrap-distance-left:9pt;mso-wrap-distance-top:0;mso-wrap-distance-right:9pt;mso-wrap-distance-bottom:0;mso-position-horizontal:absolute;mso-position-horizontal-relative:text;mso-position-vertical:absolute;mso-position-vertical-relative:text;v-text-anchor:middle" o:gfxdata="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" filled="f" strokecolor="red" strokeweight="2.25pt"/>
+            </w:pict>
+          </mc:Fallback>
+        </mc:AlternateContent>
+      </w:r>
+      <w:r>
+        <w:rPr>
+          <w:noProof/>
+        </w:rPr>
+        <mc:AlternateContent>
+          <mc:Choice Requires="wps">
+            <w:drawing>
+              <wp:anchor distT="0" distB="0" distL="114300" distR="114300" simplePos="0" relativeHeight="251680768" behindDoc="0" locked="0" layoutInCell="1" allowOverlap="1" wp14:anchorId="17ADA25D" wp14:editId="1C9FDBC1">
+                <wp:simplePos x="0" y="0"/>
+                <wp:positionH relativeFrom="column">
+                  <wp:posOffset>605790</wp:posOffset>
+                </wp:positionH>
+                <wp:positionV relativeFrom="paragraph">
+                  <wp:posOffset>2345055</wp:posOffset>
+                </wp:positionV>
+                <wp:extent cx="1162050" cy="171450"/>
+                <wp:effectExtent l="19050" t="19050" r="19050" b="19050"/>
+                <wp:wrapNone/>
+                <wp:docPr id="478778659" name="Rectangle 3"/>
+                <wp:cNvGraphicFramePr/>
+                <a:graphic xmlns:a="http://schemas.openxmlformats.org/drawingml/2006/main">
+                  <a:graphicData uri="http://schemas.microsoft.com/office/word/2010/wordprocessingShape">
+                    <wps:wsp>
+                      <wps:cNvSpPr/>
+                      <wps:spPr>
+                        <a:xfrm>
+                          <a:off x="0" y="0"/>
+                          <a:ext cx="1162050" cy="171450"/>
+                        </a:xfrm>
+                        <a:prstGeom prst="rect">
+                          <a:avLst/>
+                        </a:prstGeom>
+                        <a:noFill/>
+                        <a:ln w="28575">
+                          <a:solidFill>
+                            <a:srgbClr val="FF0000"/>
+                          </a:solidFill>
+                        </a:ln>
+                      </wps:spPr>
+                      <wps:style>
+                        <a:lnRef idx="2">
+                          <a:schemeClr val="accent1">
+                            <a:shade val="15000"/>
+                          </a:schemeClr>
+                        </a:lnRef>
+                        <a:fillRef idx="1">
+                          <a:schemeClr val="accent1"/>
+                        </a:fillRef>
+                        <a:effectRef idx="0">
+                          <a:schemeClr val="accent1"/>
+                        </a:effectRef>
+                        <a:fontRef idx="minor">
+                          <a:schemeClr val="lt1"/>
+                        </a:fontRef>
+                      </wps:style>
+                      <wps:bodyPr rot="0" spcFirstLastPara="0" vertOverflow="overflow" horzOverflow="overflow" vert="horz" wrap="square" lIns="91440" tIns="45720" rIns="91440" bIns="45720" numCol="1" spcCol="0" rtlCol="0" fromWordArt="0" anchor="ctr" anchorCtr="0" forceAA="0" compatLnSpc="1">
+                        <a:prstTxWarp prst="textNoShape">
+                          <a:avLst/>
+                        </a:prstTxWarp>
+                        <a:noAutofit/>
+                      </wps:bodyPr>
+                    </wps:wsp>
+                  </a:graphicData>
+                </a:graphic>
+              </wp:anchor>
+            </w:drawing>
+          </mc:Choice>
+          <mc:Fallback>
+            <w:pict>
+              <v:rect w14:anchorId="616C62AD" id="Rectangle 3" o:spid="_x0000_s1026" style="position:absolute;margin-left:47.7pt;margin-top:184.65pt;width:91.5pt;height:13.5pt;z-index:251680768;visibility:visible;mso-wrap-style:square;mso-wrap-distance-left:9pt;mso-wrap-distance-top:0;mso-wrap-distance-right:9pt;mso-wrap-distance-bottom:0;mso-position-horizontal:absolute;mso-position-horizontal-relative:text;mso-position-vertical:absolute;mso-position-vertical-relative:text;v-text-anchor:middle" o:gfxdata="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" filled="f" strokecolor="red" strokeweight="2.25pt"/>
+            </w:pict>
+          </mc:Fallback>
+        </mc:AlternateContent>
+      </w:r>
+      <w:r>
+        <w:rPr>
+          <w:noProof/>
+        </w:rPr>
+        <mc:AlternateContent>
+          <mc:Choice Requires="wps">
+            <w:drawing>
+              <wp:anchor distT="0" distB="0" distL="114300" distR="114300" simplePos="0" relativeHeight="251679744" behindDoc="0" locked="0" layoutInCell="1" allowOverlap="1" wp14:anchorId="3ACAB7DD" wp14:editId="5ABB05EC">
+                <wp:simplePos x="0" y="0"/>
+                <wp:positionH relativeFrom="column">
+                  <wp:posOffset>605790</wp:posOffset>
+                </wp:positionH>
+                <wp:positionV relativeFrom="paragraph">
+                  <wp:posOffset>1668780</wp:posOffset>
+                </wp:positionV>
+                <wp:extent cx="1162050" cy="171450"/>
+                <wp:effectExtent l="19050" t="19050" r="19050" b="19050"/>
+                <wp:wrapNone/>
+                <wp:docPr id="2043582046" name="Rectangle 3"/>
+                <wp:cNvGraphicFramePr/>
+                <a:graphic xmlns:a="http://schemas.openxmlformats.org/drawingml/2006/main">
+                  <a:graphicData uri="http://schemas.microsoft.com/office/word/2010/wordprocessingShape">
+                    <wps:wsp>
+                      <wps:cNvSpPr/>
+                      <wps:spPr>
+                        <a:xfrm>
+                          <a:off x="0" y="0"/>
+                          <a:ext cx="1162050" cy="171450"/>
+                        </a:xfrm>
+                        <a:prstGeom prst="rect">
+                          <a:avLst/>
+                        </a:prstGeom>
+                        <a:noFill/>
+                        <a:ln w="28575">
+                          <a:solidFill>
+                            <a:srgbClr val="FF0000"/>
+                          </a:solidFill>
+                        </a:ln>
+                      </wps:spPr>
+                      <wps:style>
+                        <a:lnRef idx="2">
+                          <a:schemeClr val="accent1">
+                            <a:shade val="15000"/>
+                          </a:schemeClr>
+                        </a:lnRef>
+                        <a:fillRef idx="1">
+                          <a:schemeClr val="accent1"/>
+                        </a:fillRef>
+                        <a:effectRef idx="0">
+                          <a:schemeClr val="accent1"/>
+                        </a:effectRef>
+                        <a:fontRef idx="minor">
+                          <a:schemeClr val="lt1"/>
+                        </a:fontRef>
+                      </wps:style>
+                      <wps:bodyPr rot="0" spcFirstLastPara="0" vertOverflow="overflow" horzOverflow="overflow" vert="horz" wrap="square" lIns="91440" tIns="45720" rIns="91440" bIns="45720" numCol="1" spcCol="0" rtlCol="0" fromWordArt="0" anchor="ctr" anchorCtr="0" forceAA="0" compatLnSpc="1">
+                        <a:prstTxWarp prst="textNoShape">
+                          <a:avLst/>
+                        </a:prstTxWarp>
+                        <a:noAutofit/>
+                      </wps:bodyPr>
+                    </wps:wsp>
+                  </a:graphicData>
+                </a:graphic>
+              </wp:anchor>
+            </w:drawing>
+          </mc:Choice>
+          <mc:Fallback>
+            <w:pict>
+              <v:rect w14:anchorId="01E83162" id="Rectangle 3" o:spid="_x0000_s1026" style="position:absolute;margin-left:47.7pt;margin-top:131.4pt;width:91.5pt;height:13.5pt;z-index:251679744;visibility:visible;mso-wrap-style:square;mso-wrap-distance-left:9pt;mso-wrap-distance-top:0;mso-wrap-distance-right:9pt;mso-wrap-distance-bottom:0;mso-position-horizontal:absolute;mso-position-horizontal-relative:text;mso-position-vertical:absolute;mso-position-vertical-relative:text;v-text-anchor:middle" o:gfxdata="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" filled="f" strokecolor="red" strokeweight="2.25pt"/>
+            </w:pict>
+          </mc:Fallback>
+        </mc:AlternateContent>
+      </w:r>
+      <w:r>
+        <w:rPr>
+          <w:noProof/>
+        </w:rPr>
+        <w:drawing>
+          <wp:anchor distT="0" distB="0" distL="114300" distR="114300" simplePos="0" relativeHeight="251678720" behindDoc="0" locked="0" layoutInCell="1" allowOverlap="1" wp14:anchorId="28D6A092" wp14:editId="66F7D60F">
+            <wp:simplePos x="0" y="0"/>
+            <wp:positionH relativeFrom="column">
+              <wp:posOffset>186690</wp:posOffset>
+            </wp:positionH>
+            <wp:positionV relativeFrom="paragraph">
+              <wp:posOffset>1287780</wp:posOffset>
+            </wp:positionV>
+            <wp:extent cx="2047875" cy="3268345"/>
+            <wp:effectExtent l="0" t="0" r="9525" b="8255"/>
+            <wp:wrapSquare wrapText="bothSides"/>
+            <wp:docPr id="483992966" name="Picture 1" descr="A screenshot of a computer screen&#10;&#10;Description automatically generated"/>
+            <wp:cNvGraphicFramePr>
+              <a:graphicFrameLocks xmlns:a="http://schemas.openxmlformats.org/drawingml/2006/main" noChangeAspect="1"/>
+            </wp:cNvGraphicFramePr>
+            <a:graphic xmlns:a="http://schemas.openxmlformats.org/drawingml/2006/main">
+              <a:graphicData uri="http://schemas.openxmlformats.org/drawingml/2006/picture">
+                <pic:pic xmlns:pic="http://schemas.openxmlformats.org/drawingml/2006/picture">
+                  <pic:nvPicPr>
+                    <pic:cNvPr id="483992966" name="Picture 1" descr="A screenshot of a computer screen&#10;&#10;Description automatically generated"/>
+                    <pic:cNvPicPr/>
+                  </pic:nvPicPr>
+                  <pic:blipFill>
+                    <a:blip r:embed="rId26">
+                      <a:extLst>
+                        <a:ext uri="{28A0092B-C50C-407E-A947-70E740481C1C}">
+                          <a14:useLocalDpi xmlns:a14="http://schemas.microsoft.com/office/drawing/2010/main" val="0"/>
+                        </a:ext>
+                      </a:extLst>
+                    </a:blip>
+                    <a:stretch>
+                      <a:fillRect/>
+                    </a:stretch>
+                  </pic:blipFill>
+                  <pic:spPr>
+                    <a:xfrm>
+                      <a:off x="0" y="0"/>
+                      <a:ext cx="2047875" cy="3268345"/>
+                    </a:xfrm>
+                    <a:prstGeom prst="rect">
+                      <a:avLst/>
+                    </a:prstGeom>
+                  </pic:spPr>
+                </pic:pic>
+              </a:graphicData>
+            </a:graphic>
+            <wp14:sizeRelH relativeFrom="page">
+              <wp14:pctWidth>0</wp14:pctWidth>
+            </wp14:sizeRelH>
+            <wp14:sizeRelV relativeFrom="page">
+              <wp14:pctHeight>0</wp14:pctHeight>
+            </wp14:sizeRelV>
+          </wp:anchor>
+        </w:drawing>
+      </w:r>
+      <w:r>
+        <w:t xml:space="preserve">                     </w:t>
+      </w:r>
     </w:p>
     <w:sectPr>
-      <w:headerReference w:type="default" r:id="rId15"/>
+      <w:headerReference w:type="default" r:id="rId27"/>
       <w:pgSz w:w="11906" w:h="16838"/>
       <w:pgMar w:top="1417" w:right="1701" w:bottom="1417" w:left="1701" w:header="708" w:footer="708" w:gutter="0"/>
       <w:cols w:space="708"/>

</xml_diff>